<commit_message>
Added more help. Changed path validation messages. Color console output for warnings and errors. Added month naming and path handling. Other bug fixes and updates.
</commit_message>
<xml_diff>
--- a/Documentation/Help.docx
+++ b/Documentation/Help.docx
@@ -4,59 +4,199 @@
   <w:body>
     <w:p>
       <w:r>
-        <w:t xml:space="preserve">Why pay Google for more cloud storage when you can use Google Takeout and </w:t>
-      </w:r>
-      <w:proofErr w:type="spellStart"/>
-      <w:r>
-        <w:t>TakeoutWrangler</w:t>
-      </w:r>
-      <w:proofErr w:type="spellEnd"/>
-      <w:r>
-        <w:t xml:space="preserve">? </w:t>
+        <w:t xml:space="preserve">Why pay Google for more cloud storage when you can use Google Takeout and TakeoutWrangler? </w:t>
       </w:r>
     </w:p>
     <w:p>
       <w:r>
-        <w:t xml:space="preserve">With </w:t>
-      </w:r>
-      <w:proofErr w:type="spellStart"/>
-      <w:r>
-        <w:t>TakeoutWrangler</w:t>
-      </w:r>
-      <w:proofErr w:type="spellEnd"/>
-      <w:r>
-        <w:t xml:space="preserve">, you can easily transfer your photos and videos from Google Takeout to your computer, freeing up space on your phone without losing any precious memories. </w:t>
-      </w:r>
-      <w:proofErr w:type="spellStart"/>
-      <w:r>
-        <w:t>TakeoutWrangler</w:t>
-      </w:r>
-      <w:proofErr w:type="spellEnd"/>
-      <w:r>
-        <w:t xml:space="preserve"> ensures that every photo and video is accurately copied and even detects media with the same name but different content. </w:t>
+        <w:t xml:space="preserve">With TakeoutWrangler, you can easily transfer your photos and videos from Google Takeout to your computer, freeing up space on your phone without losing any precious memories. TakeoutWrangler ensures that every photo and video is accurately copied and even detects media with the same name but different content. </w:t>
       </w:r>
     </w:p>
     <w:p>
       <w:r>
-        <w:t xml:space="preserve">Use your preferred cloud service like OneDrive, </w:t>
-      </w:r>
-      <w:proofErr w:type="spellStart"/>
-      <w:r>
-        <w:t>DriveBox</w:t>
-      </w:r>
-      <w:proofErr w:type="spellEnd"/>
-      <w:r>
-        <w:t xml:space="preserve">, AWS, </w:t>
-      </w:r>
-      <w:proofErr w:type="gramStart"/>
-      <w:r>
-        <w:t>or you</w:t>
-      </w:r>
-      <w:proofErr w:type="gramEnd"/>
-      <w:r>
-        <w:t xml:space="preserve"> your own archival methods so your media is safely preserved.</w:t>
+        <w:t>Use your preferred cloud service like OneDrive, DriveBox, AWS, or you your own archival methods so your media is safely preserved.</w:t>
       </w:r>
     </w:p>
+    <w:p/>
+    <w:p>
+      <w:r>
+        <w:t xml:space="preserve">Use </w:t>
+      </w:r>
+      <w:r>
+        <w:t>Configuration/Settings to change Takeout Wrangler behavior.</w:t>
+      </w:r>
+    </w:p>
+    <w:p>
+      <w:r>
+        <w:rPr>
+          <w:noProof/>
+        </w:rPr>
+        <mc:AlternateContent>
+          <mc:Choice Requires="wps">
+            <w:drawing>
+              <wp:anchor distT="0" distB="0" distL="114300" distR="114300" simplePos="0" relativeHeight="251659264" behindDoc="0" locked="0" layoutInCell="1" allowOverlap="1" wp14:anchorId="3026F863" wp14:editId="230DFAA9">
+                <wp:simplePos x="0" y="0"/>
+                <wp:positionH relativeFrom="column">
+                  <wp:posOffset>1375410</wp:posOffset>
+                </wp:positionH>
+                <wp:positionV relativeFrom="paragraph">
+                  <wp:posOffset>499745</wp:posOffset>
+                </wp:positionV>
+                <wp:extent cx="190500" cy="142875"/>
+                <wp:effectExtent l="19050" t="19050" r="19050" b="47625"/>
+                <wp:wrapNone/>
+                <wp:docPr id="1127181356" name="Arrow: Left 1"/>
+                <wp:cNvGraphicFramePr/>
+                <a:graphic xmlns:a="http://schemas.openxmlformats.org/drawingml/2006/main">
+                  <a:graphicData uri="http://schemas.microsoft.com/office/word/2010/wordprocessingShape">
+                    <wps:wsp>
+                      <wps:cNvSpPr/>
+                      <wps:spPr>
+                        <a:xfrm>
+                          <a:off x="0" y="0"/>
+                          <a:ext cx="190500" cy="142875"/>
+                        </a:xfrm>
+                        <a:prstGeom prst="leftArrow">
+                          <a:avLst/>
+                        </a:prstGeom>
+                        <a:solidFill>
+                          <a:srgbClr val="C00000"/>
+                        </a:solidFill>
+                      </wps:spPr>
+                      <wps:style>
+                        <a:lnRef idx="2">
+                          <a:schemeClr val="accent1">
+                            <a:shade val="15000"/>
+                          </a:schemeClr>
+                        </a:lnRef>
+                        <a:fillRef idx="1">
+                          <a:schemeClr val="accent1"/>
+                        </a:fillRef>
+                        <a:effectRef idx="0">
+                          <a:schemeClr val="accent1"/>
+                        </a:effectRef>
+                        <a:fontRef idx="minor">
+                          <a:schemeClr val="lt1"/>
+                        </a:fontRef>
+                      </wps:style>
+                      <wps:bodyPr rot="0" spcFirstLastPara="0" vertOverflow="overflow" horzOverflow="overflow" vert="horz" wrap="square" lIns="91440" tIns="45720" rIns="91440" bIns="45720" numCol="1" spcCol="0" rtlCol="0" fromWordArt="0" anchor="ctr" anchorCtr="0" forceAA="0" compatLnSpc="1">
+                        <a:prstTxWarp prst="textNoShape">
+                          <a:avLst/>
+                        </a:prstTxWarp>
+                        <a:noAutofit/>
+                      </wps:bodyPr>
+                    </wps:wsp>
+                  </a:graphicData>
+                </a:graphic>
+              </wp:anchor>
+            </w:drawing>
+          </mc:Choice>
+          <mc:Fallback>
+            <w:pict>
+              <v:shapetype w14:anchorId="7176F813" id="_x0000_t66" coordsize="21600,21600" o:spt="66" adj="5400,5400" path="m@0,l@0@1,21600@1,21600@2@0@2@0,21600,,10800xe">
+                <v:stroke joinstyle="miter"/>
+                <v:formulas>
+                  <v:f eqn="val #0"/>
+                  <v:f eqn="val #1"/>
+                  <v:f eqn="sum 21600 0 #1"/>
+                  <v:f eqn="prod #0 #1 10800"/>
+                  <v:f eqn="sum #0 0 @3"/>
+                </v:formulas>
+                <v:path o:connecttype="custom" o:connectlocs="@0,0;0,10800;@0,21600;21600,10800" o:connectangles="270,180,90,0" textboxrect="@4,@1,21600,@2"/>
+                <v:handles>
+                  <v:h position="#0,#1" xrange="0,21600" yrange="0,10800"/>
+                </v:handles>
+              </v:shapetype>
+              <v:shape id="Arrow: Left 1" o:spid="_x0000_s1026" type="#_x0000_t66" style="position:absolute;margin-left:108.3pt;margin-top:39.35pt;width:15pt;height:11.25pt;z-index:251659264;visibility:visible;mso-wrap-style:square;mso-wrap-distance-left:9pt;mso-wrap-distance-top:0;mso-wrap-distance-right:9pt;mso-wrap-distance-bottom:0;mso-position-horizontal:absolute;mso-position-horizontal-relative:text;mso-position-vertical:absolute;mso-position-vertical-relative:text;v-text-anchor:middle" o:gfxdata="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" adj="8100" fillcolor="#c00000" strokecolor="#030e13 [484]" strokeweight="1pt"/>
+            </w:pict>
+          </mc:Fallback>
+        </mc:AlternateContent>
+      </w:r>
+      <w:r>
+        <w:rPr>
+          <w:noProof/>
+        </w:rPr>
+        <w:drawing>
+          <wp:inline distT="0" distB="0" distL="0" distR="0" wp14:anchorId="34B8FB0D" wp14:editId="5A2359D7">
+            <wp:extent cx="2029108" cy="800212"/>
+            <wp:effectExtent l="0" t="0" r="0" b="0"/>
+            <wp:docPr id="265805327" name="Picture 1" descr="A screenshot of a computer&#10;&#10;Description automatically generated"/>
+            <wp:cNvGraphicFramePr>
+              <a:graphicFrameLocks xmlns:a="http://schemas.openxmlformats.org/drawingml/2006/main" noChangeAspect="1"/>
+            </wp:cNvGraphicFramePr>
+            <a:graphic xmlns:a="http://schemas.openxmlformats.org/drawingml/2006/main">
+              <a:graphicData uri="http://schemas.openxmlformats.org/drawingml/2006/picture">
+                <pic:pic xmlns:pic="http://schemas.openxmlformats.org/drawingml/2006/picture">
+                  <pic:nvPicPr>
+                    <pic:cNvPr id="265805327" name="Picture 1" descr="A screenshot of a computer&#10;&#10;Description automatically generated"/>
+                    <pic:cNvPicPr/>
+                  </pic:nvPicPr>
+                  <pic:blipFill>
+                    <a:blip r:embed="rId6"/>
+                    <a:stretch>
+                      <a:fillRect/>
+                    </a:stretch>
+                  </pic:blipFill>
+                  <pic:spPr>
+                    <a:xfrm>
+                      <a:off x="0" y="0"/>
+                      <a:ext cx="2029108" cy="800212"/>
+                    </a:xfrm>
+                    <a:prstGeom prst="rect">
+                      <a:avLst/>
+                    </a:prstGeom>
+                  </pic:spPr>
+                </pic:pic>
+              </a:graphicData>
+            </a:graphic>
+          </wp:inline>
+        </w:drawing>
+      </w:r>
+    </w:p>
+    <w:p/>
+    <w:p>
+      <w:r>
+        <w:rPr>
+          <w:noProof/>
+        </w:rPr>
+        <w:drawing>
+          <wp:inline distT="0" distB="0" distL="0" distR="0" wp14:anchorId="3EDB8CA3" wp14:editId="15DECE9E">
+            <wp:extent cx="6446520" cy="4340225"/>
+            <wp:effectExtent l="0" t="0" r="0" b="3175"/>
+            <wp:docPr id="1059599221" name="Picture 1" descr="A screenshot of a computer&#10;&#10;Description automatically generated"/>
+            <wp:cNvGraphicFramePr>
+              <a:graphicFrameLocks xmlns:a="http://schemas.openxmlformats.org/drawingml/2006/main" noChangeAspect="1"/>
+            </wp:cNvGraphicFramePr>
+            <a:graphic xmlns:a="http://schemas.openxmlformats.org/drawingml/2006/main">
+              <a:graphicData uri="http://schemas.openxmlformats.org/drawingml/2006/picture">
+                <pic:pic xmlns:pic="http://schemas.openxmlformats.org/drawingml/2006/picture">
+                  <pic:nvPicPr>
+                    <pic:cNvPr id="1059599221" name="Picture 1" descr="A screenshot of a computer&#10;&#10;Description automatically generated"/>
+                    <pic:cNvPicPr/>
+                  </pic:nvPicPr>
+                  <pic:blipFill>
+                    <a:blip r:embed="rId7"/>
+                    <a:stretch>
+                      <a:fillRect/>
+                    </a:stretch>
+                  </pic:blipFill>
+                  <pic:spPr>
+                    <a:xfrm>
+                      <a:off x="0" y="0"/>
+                      <a:ext cx="6446520" cy="4340225"/>
+                    </a:xfrm>
+                    <a:prstGeom prst="rect">
+                      <a:avLst/>
+                    </a:prstGeom>
+                  </pic:spPr>
+                </pic:pic>
+              </a:graphicData>
+            </a:graphic>
+          </wp:inline>
+        </w:drawing>
+      </w:r>
+    </w:p>
+    <w:p/>
     <w:sectPr>
       <w:pgSz w:w="10440" w:h="13680" w:code="70"/>
       <w:pgMar w:top="245" w:right="144" w:bottom="144" w:left="144" w:header="720" w:footer="720" w:gutter="0"/>
@@ -65,6 +205,56 @@
     </w:sectPr>
   </w:body>
 </w:document>
+</file>
+
+<file path=word/endnotes.xml><?xml version="1.0" encoding="utf-8"?>
+<w:endnotes xmlns:wpc="http://schemas.microsoft.com/office/word/2010/wordprocessingCanvas" xmlns:cx="http://schemas.microsoft.com/office/drawing/2014/chartex" xmlns:cx1="http://schemas.microsoft.com/office/drawing/2015/9/8/chartex" xmlns:cx2="http://schemas.microsoft.com/office/drawing/2015/10/21/chartex" xmlns:cx3="http://schemas.microsoft.com/office/drawing/2016/5/9/chartex" xmlns:cx4="http://schemas.microsoft.com/office/drawing/2016/5/10/chartex" xmlns:cx5="http://schemas.microsoft.com/office/drawing/2016/5/11/chartex" xmlns:cx6="http://schemas.microsoft.com/office/drawing/2016/5/12/chartex" xmlns:cx7="http://schemas.microsoft.com/office/drawing/2016/5/13/chartex" xmlns:cx8="http://schemas.microsoft.com/office/drawing/2016/5/14/chartex" xmlns:mc="http://schemas.openxmlformats.org/markup-compatibility/2006" xmlns:aink="http://schemas.microsoft.com/office/drawing/2016/ink" xmlns:am3d="http://schemas.microsoft.com/office/drawing/2017/model3d" xmlns:o="urn:schemas-microsoft-com:office:office" xmlns:oel="http://schemas.microsoft.com/office/2019/extlst" xmlns:r="http://schemas.openxmlformats.org/officeDocument/2006/relationships" xmlns:m="http://schemas.openxmlformats.org/officeDocument/2006/math" xmlns:v="urn:schemas-microsoft-com:vml" xmlns:wp14="http://schemas.microsoft.com/office/word/2010/wordprocessingDrawing" xmlns:wp="http://schemas.openxmlformats.org/drawingml/2006/wordprocessingDrawing" xmlns:w10="urn:schemas-microsoft-com:office:word" xmlns:w="http://schemas.openxmlformats.org/wordprocessingml/2006/main" xmlns:w14="http://schemas.microsoft.com/office/word/2010/wordml" xmlns:w15="http://schemas.microsoft.com/office/word/2012/wordml" xmlns:w16cex="http://schemas.microsoft.com/office/word/2018/wordml/cex" xmlns:w16cid="http://schemas.microsoft.com/office/word/2016/wordml/cid" xmlns:w16="http://schemas.microsoft.com/office/word/2018/wordml" xmlns:w16du="http://schemas.microsoft.com/office/word/2023/wordml/word16du" xmlns:w16sdtdh="http://schemas.microsoft.com/office/word/2020/wordml/sdtdatahash" xmlns:w16sdtfl="http://schemas.microsoft.com/office/word/2024/wordml/sdtformatlock" xmlns:w16se="http://schemas.microsoft.com/office/word/2015/wordml/symex" xmlns:wpg="http://schemas.microsoft.com/office/word/2010/wordprocessingGroup" xmlns:wpi="http://schemas.microsoft.com/office/word/2010/wordprocessingInk" xmlns:wne="http://schemas.microsoft.com/office/word/2006/wordml" xmlns:wps="http://schemas.microsoft.com/office/word/2010/wordprocessingShape" mc:Ignorable="w14 w15 w16se w16cid w16 w16cex w16sdtdh w16sdtfl w16du wp14">
+  <w:endnote w:type="separator" w:id="-1">
+    <w:p>
+      <w:pPr>
+        <w:spacing w:after="0" w:line="240" w:lineRule="auto"/>
+      </w:pPr>
+      <w:r>
+        <w:separator/>
+      </w:r>
+    </w:p>
+  </w:endnote>
+  <w:endnote w:type="continuationSeparator" w:id="0">
+    <w:p>
+      <w:pPr>
+        <w:spacing w:after="0" w:line="240" w:lineRule="auto"/>
+      </w:pPr>
+      <w:r>
+        <w:continuationSeparator/>
+      </w:r>
+    </w:p>
+  </w:endnote>
+</w:endnotes>
+</file>
+
+<file path=word/footnotes.xml><?xml version="1.0" encoding="utf-8"?>
+<w:footnotes xmlns:wpc="http://schemas.microsoft.com/office/word/2010/wordprocessingCanvas" xmlns:cx="http://schemas.microsoft.com/office/drawing/2014/chartex" xmlns:cx1="http://schemas.microsoft.com/office/drawing/2015/9/8/chartex" xmlns:cx2="http://schemas.microsoft.com/office/drawing/2015/10/21/chartex" xmlns:cx3="http://schemas.microsoft.com/office/drawing/2016/5/9/chartex" xmlns:cx4="http://schemas.microsoft.com/office/drawing/2016/5/10/chartex" xmlns:cx5="http://schemas.microsoft.com/office/drawing/2016/5/11/chartex" xmlns:cx6="http://schemas.microsoft.com/office/drawing/2016/5/12/chartex" xmlns:cx7="http://schemas.microsoft.com/office/drawing/2016/5/13/chartex" xmlns:cx8="http://schemas.microsoft.com/office/drawing/2016/5/14/chartex" xmlns:mc="http://schemas.openxmlformats.org/markup-compatibility/2006" xmlns:aink="http://schemas.microsoft.com/office/drawing/2016/ink" xmlns:am3d="http://schemas.microsoft.com/office/drawing/2017/model3d" xmlns:o="urn:schemas-microsoft-com:office:office" xmlns:oel="http://schemas.microsoft.com/office/2019/extlst" xmlns:r="http://schemas.openxmlformats.org/officeDocument/2006/relationships" xmlns:m="http://schemas.openxmlformats.org/officeDocument/2006/math" xmlns:v="urn:schemas-microsoft-com:vml" xmlns:wp14="http://schemas.microsoft.com/office/word/2010/wordprocessingDrawing" xmlns:wp="http://schemas.openxmlformats.org/drawingml/2006/wordprocessingDrawing" xmlns:w10="urn:schemas-microsoft-com:office:word" xmlns:w="http://schemas.openxmlformats.org/wordprocessingml/2006/main" xmlns:w14="http://schemas.microsoft.com/office/word/2010/wordml" xmlns:w15="http://schemas.microsoft.com/office/word/2012/wordml" xmlns:w16cex="http://schemas.microsoft.com/office/word/2018/wordml/cex" xmlns:w16cid="http://schemas.microsoft.com/office/word/2016/wordml/cid" xmlns:w16="http://schemas.microsoft.com/office/word/2018/wordml" xmlns:w16du="http://schemas.microsoft.com/office/word/2023/wordml/word16du" xmlns:w16sdtdh="http://schemas.microsoft.com/office/word/2020/wordml/sdtdatahash" xmlns:w16sdtfl="http://schemas.microsoft.com/office/word/2024/wordml/sdtformatlock" xmlns:w16se="http://schemas.microsoft.com/office/word/2015/wordml/symex" xmlns:wpg="http://schemas.microsoft.com/office/word/2010/wordprocessingGroup" xmlns:wpi="http://schemas.microsoft.com/office/word/2010/wordprocessingInk" xmlns:wne="http://schemas.microsoft.com/office/word/2006/wordml" xmlns:wps="http://schemas.microsoft.com/office/word/2010/wordprocessingShape" mc:Ignorable="w14 w15 w16se w16cid w16 w16cex w16sdtdh w16sdtfl w16du wp14">
+  <w:footnote w:type="separator" w:id="-1">
+    <w:p>
+      <w:pPr>
+        <w:spacing w:after="0" w:line="240" w:lineRule="auto"/>
+      </w:pPr>
+      <w:r>
+        <w:separator/>
+      </w:r>
+    </w:p>
+  </w:footnote>
+  <w:footnote w:type="continuationSeparator" w:id="0">
+    <w:p>
+      <w:pPr>
+        <w:spacing w:after="0" w:line="240" w:lineRule="auto"/>
+      </w:pPr>
+      <w:r>
+        <w:continuationSeparator/>
+      </w:r>
+    </w:p>
+  </w:footnote>
+</w:footnotes>
 </file>
 
 <file path=word/styles.xml><?xml version="1.0" encoding="utf-8"?>
@@ -984,6 +1174,50 @@
       <w:spacing w:val="5"/>
     </w:rPr>
   </w:style>
+  <w:style w:type="paragraph" w:styleId="Header">
+    <w:name w:val="header"/>
+    <w:basedOn w:val="Normal"/>
+    <w:link w:val="HeaderChar"/>
+    <w:uiPriority w:val="99"/>
+    <w:unhideWhenUsed/>
+    <w:rsid w:val="004067FB"/>
+    <w:pPr>
+      <w:tabs>
+        <w:tab w:val="center" w:pos="4680"/>
+        <w:tab w:val="right" w:pos="9360"/>
+      </w:tabs>
+      <w:spacing w:after="0" w:line="240" w:lineRule="auto"/>
+    </w:pPr>
+  </w:style>
+  <w:style w:type="character" w:customStyle="1" w:styleId="HeaderChar">
+    <w:name w:val="Header Char"/>
+    <w:basedOn w:val="DefaultParagraphFont"/>
+    <w:link w:val="Header"/>
+    <w:uiPriority w:val="99"/>
+    <w:rsid w:val="004067FB"/>
+  </w:style>
+  <w:style w:type="paragraph" w:styleId="Footer">
+    <w:name w:val="footer"/>
+    <w:basedOn w:val="Normal"/>
+    <w:link w:val="FooterChar"/>
+    <w:uiPriority w:val="99"/>
+    <w:unhideWhenUsed/>
+    <w:rsid w:val="004067FB"/>
+    <w:pPr>
+      <w:tabs>
+        <w:tab w:val="center" w:pos="4680"/>
+        <w:tab w:val="right" w:pos="9360"/>
+      </w:tabs>
+      <w:spacing w:after="0" w:line="240" w:lineRule="auto"/>
+    </w:pPr>
+  </w:style>
+  <w:style w:type="character" w:customStyle="1" w:styleId="FooterChar">
+    <w:name w:val="Footer Char"/>
+    <w:basedOn w:val="DefaultParagraphFont"/>
+    <w:link w:val="Footer"/>
+    <w:uiPriority w:val="99"/>
+    <w:rsid w:val="004067FB"/>
+  </w:style>
 </w:styles>
 </file>
 

</xml_diff>

<commit_message>
Updated a couple help documents to reflect new capabilities. Added zoom to TakeoutWranglerViewer.
</commit_message>
<xml_diff>
--- a/Documentation/Help.docx
+++ b/Documentation/Help.docx
@@ -4,17 +4,75 @@
   <w:body>
     <w:p>
       <w:r>
-        <w:t xml:space="preserve">Why pay Google for more cloud storage when you can use Google Takeout and TakeoutWrangler? </w:t>
+        <w:t xml:space="preserve">Why pay for more cloud storage when you can use Google Takeout and </w:t>
+      </w:r>
+      <w:proofErr w:type="spellStart"/>
+      <w:r>
+        <w:t>TakeoutWrangler</w:t>
+      </w:r>
+      <w:proofErr w:type="spellEnd"/>
+      <w:r>
+        <w:t xml:space="preserve">? </w:t>
       </w:r>
     </w:p>
     <w:p>
       <w:r>
-        <w:t xml:space="preserve">With TakeoutWrangler, you can easily transfer your photos and videos from Google Takeout to your computer, freeing up space on your phone without losing any precious memories. TakeoutWrangler ensures that every photo and video is accurately copied and even detects media with the same name but different content. </w:t>
+        <w:t xml:space="preserve">With </w:t>
+      </w:r>
+      <w:proofErr w:type="spellStart"/>
+      <w:r>
+        <w:t>TakeoutWrangler</w:t>
+      </w:r>
+      <w:proofErr w:type="spellEnd"/>
+      <w:r>
+        <w:t xml:space="preserve">, you can easily transfer your </w:t>
+      </w:r>
+      <w:r>
+        <w:t xml:space="preserve">Google content like email, </w:t>
+      </w:r>
+      <w:r>
+        <w:t xml:space="preserve">photos and videos from Google Takeout to your computer, freeing up space on your phone without losing any precious memories. </w:t>
+      </w:r>
+      <w:proofErr w:type="spellStart"/>
+      <w:r>
+        <w:t>TakeoutWrangler</w:t>
+      </w:r>
+      <w:proofErr w:type="spellEnd"/>
+      <w:r>
+        <w:t xml:space="preserve"> ensures that every </w:t>
+      </w:r>
+      <w:r>
+        <w:t xml:space="preserve">file, </w:t>
+      </w:r>
+      <w:r>
+        <w:t xml:space="preserve">photo and video is accurately copied and even detects </w:t>
+      </w:r>
+      <w:r>
+        <w:t>files</w:t>
+      </w:r>
+      <w:r>
+        <w:t xml:space="preserve"> with the same name but different content. </w:t>
       </w:r>
     </w:p>
     <w:p>
       <w:r>
-        <w:t>Use your preferred cloud service like OneDrive, DriveBox, AWS, or you your own archival methods so your media is safely preserved.</w:t>
+        <w:t xml:space="preserve">Use your preferred cloud service like OneDrive, </w:t>
+      </w:r>
+      <w:proofErr w:type="spellStart"/>
+      <w:r>
+        <w:t>DriveBox</w:t>
+      </w:r>
+      <w:proofErr w:type="spellEnd"/>
+      <w:r>
+        <w:t xml:space="preserve">, AWS, </w:t>
+      </w:r>
+      <w:proofErr w:type="gramStart"/>
+      <w:r>
+        <w:t>or you</w:t>
+      </w:r>
+      <w:proofErr w:type="gramEnd"/>
+      <w:r>
+        <w:t xml:space="preserve"> your own archival methods so your media is safely preserved.</w:t>
       </w:r>
     </w:p>
     <w:p/>
@@ -155,15 +213,20 @@
     </w:p>
     <w:p/>
     <w:p>
+      <w:pPr>
+        <w:rPr>
+          <w:noProof/>
+        </w:rPr>
+      </w:pPr>
       <w:r>
         <w:rPr>
           <w:noProof/>
         </w:rPr>
         <w:drawing>
-          <wp:inline distT="0" distB="0" distL="0" distR="0" wp14:anchorId="3EDB8CA3" wp14:editId="15DECE9E">
-            <wp:extent cx="6446520" cy="4340225"/>
-            <wp:effectExtent l="0" t="0" r="0" b="3175"/>
-            <wp:docPr id="1059599221" name="Picture 1" descr="A screenshot of a computer&#10;&#10;Description automatically generated"/>
+          <wp:inline distT="0" distB="0" distL="0" distR="0" wp14:anchorId="12872F14" wp14:editId="48D3C7CC">
+            <wp:extent cx="6446520" cy="3177540"/>
+            <wp:effectExtent l="0" t="0" r="0" b="3810"/>
+            <wp:docPr id="54891361" name="Picture 1" descr="A screenshot of a computer&#10;&#10;AI-generated content may be incorrect."/>
             <wp:cNvGraphicFramePr>
               <a:graphicFrameLocks xmlns:a="http://schemas.openxmlformats.org/drawingml/2006/main" noChangeAspect="1"/>
             </wp:cNvGraphicFramePr>
@@ -171,7 +234,7 @@
               <a:graphicData uri="http://schemas.openxmlformats.org/drawingml/2006/picture">
                 <pic:pic xmlns:pic="http://schemas.openxmlformats.org/drawingml/2006/picture">
                   <pic:nvPicPr>
-                    <pic:cNvPr id="1059599221" name="Picture 1" descr="A screenshot of a computer&#10;&#10;Description automatically generated"/>
+                    <pic:cNvPr id="54891361" name="Picture 1" descr="A screenshot of a computer&#10;&#10;AI-generated content may be incorrect."/>
                     <pic:cNvPicPr/>
                   </pic:nvPicPr>
                   <pic:blipFill>
@@ -183,7 +246,165 @@
                   <pic:spPr>
                     <a:xfrm>
                       <a:off x="0" y="0"/>
-                      <a:ext cx="6446520" cy="4340225"/>
+                      <a:ext cx="6446520" cy="3177540"/>
+                    </a:xfrm>
+                    <a:prstGeom prst="rect">
+                      <a:avLst/>
+                    </a:prstGeom>
+                  </pic:spPr>
+                </pic:pic>
+              </a:graphicData>
+            </a:graphic>
+          </wp:inline>
+        </w:drawing>
+      </w:r>
+    </w:p>
+    <w:p>
+      <w:r>
+        <w:lastRenderedPageBreak/>
+        <w:drawing>
+          <wp:inline distT="0" distB="0" distL="0" distR="0" wp14:anchorId="1349F582" wp14:editId="401B6AE5">
+            <wp:extent cx="6446520" cy="3177540"/>
+            <wp:effectExtent l="0" t="0" r="0" b="3810"/>
+            <wp:docPr id="1308392763" name="Picture 1" descr="A screenshot of a computer&#10;&#10;AI-generated content may be incorrect."/>
+            <wp:cNvGraphicFramePr>
+              <a:graphicFrameLocks xmlns:a="http://schemas.openxmlformats.org/drawingml/2006/main" noChangeAspect="1"/>
+            </wp:cNvGraphicFramePr>
+            <a:graphic xmlns:a="http://schemas.openxmlformats.org/drawingml/2006/main">
+              <a:graphicData uri="http://schemas.openxmlformats.org/drawingml/2006/picture">
+                <pic:pic xmlns:pic="http://schemas.openxmlformats.org/drawingml/2006/picture">
+                  <pic:nvPicPr>
+                    <pic:cNvPr id="1308392763" name="Picture 1" descr="A screenshot of a computer&#10;&#10;AI-generated content may be incorrect."/>
+                    <pic:cNvPicPr/>
+                  </pic:nvPicPr>
+                  <pic:blipFill>
+                    <a:blip r:embed="rId8"/>
+                    <a:stretch>
+                      <a:fillRect/>
+                    </a:stretch>
+                  </pic:blipFill>
+                  <pic:spPr>
+                    <a:xfrm>
+                      <a:off x="0" y="0"/>
+                      <a:ext cx="6446520" cy="3177540"/>
+                    </a:xfrm>
+                    <a:prstGeom prst="rect">
+                      <a:avLst/>
+                    </a:prstGeom>
+                  </pic:spPr>
+                </pic:pic>
+              </a:graphicData>
+            </a:graphic>
+          </wp:inline>
+        </w:drawing>
+      </w:r>
+    </w:p>
+    <w:p>
+      <w:r>
+        <w:drawing>
+          <wp:inline distT="0" distB="0" distL="0" distR="0" wp14:anchorId="6DC323FB" wp14:editId="6F3C4AB5">
+            <wp:extent cx="6446520" cy="3177540"/>
+            <wp:effectExtent l="0" t="0" r="0" b="3810"/>
+            <wp:docPr id="812351455" name="Picture 1" descr="A screenshot of a computer&#10;&#10;AI-generated content may be incorrect."/>
+            <wp:cNvGraphicFramePr>
+              <a:graphicFrameLocks xmlns:a="http://schemas.openxmlformats.org/drawingml/2006/main" noChangeAspect="1"/>
+            </wp:cNvGraphicFramePr>
+            <a:graphic xmlns:a="http://schemas.openxmlformats.org/drawingml/2006/main">
+              <a:graphicData uri="http://schemas.openxmlformats.org/drawingml/2006/picture">
+                <pic:pic xmlns:pic="http://schemas.openxmlformats.org/drawingml/2006/picture">
+                  <pic:nvPicPr>
+                    <pic:cNvPr id="812351455" name="Picture 1" descr="A screenshot of a computer&#10;&#10;AI-generated content may be incorrect."/>
+                    <pic:cNvPicPr/>
+                  </pic:nvPicPr>
+                  <pic:blipFill>
+                    <a:blip r:embed="rId9"/>
+                    <a:stretch>
+                      <a:fillRect/>
+                    </a:stretch>
+                  </pic:blipFill>
+                  <pic:spPr>
+                    <a:xfrm>
+                      <a:off x="0" y="0"/>
+                      <a:ext cx="6446520" cy="3177540"/>
+                    </a:xfrm>
+                    <a:prstGeom prst="rect">
+                      <a:avLst/>
+                    </a:prstGeom>
+                  </pic:spPr>
+                </pic:pic>
+              </a:graphicData>
+            </a:graphic>
+          </wp:inline>
+        </w:drawing>
+      </w:r>
+    </w:p>
+    <w:p>
+      <w:r>
+        <w:lastRenderedPageBreak/>
+        <w:drawing>
+          <wp:inline distT="0" distB="0" distL="0" distR="0" wp14:anchorId="503236E2" wp14:editId="2289693E">
+            <wp:extent cx="6446520" cy="3177540"/>
+            <wp:effectExtent l="0" t="0" r="0" b="3810"/>
+            <wp:docPr id="1964253432" name="Picture 1" descr="A screenshot of a mail box&#10;&#10;AI-generated content may be incorrect."/>
+            <wp:cNvGraphicFramePr>
+              <a:graphicFrameLocks xmlns:a="http://schemas.openxmlformats.org/drawingml/2006/main" noChangeAspect="1"/>
+            </wp:cNvGraphicFramePr>
+            <a:graphic xmlns:a="http://schemas.openxmlformats.org/drawingml/2006/main">
+              <a:graphicData uri="http://schemas.openxmlformats.org/drawingml/2006/picture">
+                <pic:pic xmlns:pic="http://schemas.openxmlformats.org/drawingml/2006/picture">
+                  <pic:nvPicPr>
+                    <pic:cNvPr id="1964253432" name="Picture 1" descr="A screenshot of a mail box&#10;&#10;AI-generated content may be incorrect."/>
+                    <pic:cNvPicPr/>
+                  </pic:nvPicPr>
+                  <pic:blipFill>
+                    <a:blip r:embed="rId10"/>
+                    <a:stretch>
+                      <a:fillRect/>
+                    </a:stretch>
+                  </pic:blipFill>
+                  <pic:spPr>
+                    <a:xfrm>
+                      <a:off x="0" y="0"/>
+                      <a:ext cx="6446520" cy="3177540"/>
+                    </a:xfrm>
+                    <a:prstGeom prst="rect">
+                      <a:avLst/>
+                    </a:prstGeom>
+                  </pic:spPr>
+                </pic:pic>
+              </a:graphicData>
+            </a:graphic>
+          </wp:inline>
+        </w:drawing>
+      </w:r>
+    </w:p>
+    <w:p>
+      <w:r>
+        <w:drawing>
+          <wp:inline distT="0" distB="0" distL="0" distR="0" wp14:anchorId="202659E7" wp14:editId="21ADB15F">
+            <wp:extent cx="6446520" cy="3177540"/>
+            <wp:effectExtent l="0" t="0" r="0" b="3810"/>
+            <wp:docPr id="999535266" name="Picture 1" descr="A screenshot of a computer&#10;&#10;AI-generated content may be incorrect."/>
+            <wp:cNvGraphicFramePr>
+              <a:graphicFrameLocks xmlns:a="http://schemas.openxmlformats.org/drawingml/2006/main" noChangeAspect="1"/>
+            </wp:cNvGraphicFramePr>
+            <a:graphic xmlns:a="http://schemas.openxmlformats.org/drawingml/2006/main">
+              <a:graphicData uri="http://schemas.openxmlformats.org/drawingml/2006/picture">
+                <pic:pic xmlns:pic="http://schemas.openxmlformats.org/drawingml/2006/picture">
+                  <pic:nvPicPr>
+                    <pic:cNvPr id="999535266" name="Picture 1" descr="A screenshot of a computer&#10;&#10;AI-generated content may be incorrect."/>
+                    <pic:cNvPicPr/>
+                  </pic:nvPicPr>
+                  <pic:blipFill>
+                    <a:blip r:embed="rId11"/>
+                    <a:stretch>
+                      <a:fillRect/>
+                    </a:stretch>
+                  </pic:blipFill>
+                  <pic:spPr>
+                    <a:xfrm>
+                      <a:off x="0" y="0"/>
+                      <a:ext cx="6446520" cy="3177540"/>
                     </a:xfrm>
                     <a:prstGeom prst="rect">
                       <a:avLst/>

</xml_diff>